<commit_message>
Updated notes for module 3
</commit_message>
<xml_diff>
--- a/#3 Install and configure Apache Kafka and Zookeeper on Ubuntu.docx
+++ b/#3 Install and configure Apache Kafka and Zookeeper on Ubuntu.docx
@@ -660,7 +660,6 @@
         </w:rPr>
         <w:t xml:space="preserve">$ </w:t>
       </w:r>
-      <w:proofErr w:type="spellStart"/>
       <w:r>
         <w:rPr>
           <w:rFonts w:ascii="Segoe UI" w:eastAsia="Segoe UI" w:hAnsi="Segoe UI" w:cs="Segoe UI"/>
@@ -672,7 +671,6 @@
         </w:rPr>
         <w:t>wget</w:t>
       </w:r>
-      <w:proofErr w:type="spellEnd"/>
       <w:r>
         <w:rPr>
           <w:rStyle w:val="HTMLCode"/>
@@ -1429,23 +1427,39 @@
         </w:rPr>
         <w:t xml:space="preserve">Open a new </w:t>
       </w:r>
-      <w:proofErr w:type="spellStart"/>
-      <w:r>
-        <w:rPr>
-          <w:rFonts w:ascii="Segoe UI" w:eastAsia="Segoe UI" w:hAnsi="Segoe UI" w:cs="Segoe UI"/>
-          <w:color w:val="1A1523"/>
-          <w:shd w:val="clear" w:color="auto" w:fill="FFFFFF"/>
-        </w:rPr>
-        <w:t>Powershell</w:t>
-      </w:r>
-      <w:proofErr w:type="spellEnd"/>
-      <w:r>
-        <w:rPr>
-          <w:rFonts w:ascii="Segoe UI" w:eastAsia="Segoe UI" w:hAnsi="Segoe UI" w:cs="Segoe UI"/>
-          <w:color w:val="1A1523"/>
-          <w:shd w:val="clear" w:color="auto" w:fill="FFFFFF"/>
-        </w:rPr>
-        <w:t xml:space="preserve"> window or Command Prompt  as Administrator.</w:t>
+      <w:r>
+        <w:rPr>
+          <w:rFonts w:ascii="Segoe UI" w:eastAsia="Segoe UI" w:hAnsi="Segoe UI" w:cs="Segoe UI"/>
+          <w:color w:val="1A1523"/>
+          <w:shd w:val="clear" w:color="auto" w:fill="FFFFFF"/>
+        </w:rPr>
+        <w:t>PowerShell</w:t>
+      </w:r>
+      <w:r>
+        <w:rPr>
+          <w:rFonts w:ascii="Segoe UI" w:eastAsia="Segoe UI" w:hAnsi="Segoe UI" w:cs="Segoe UI"/>
+          <w:color w:val="1A1523"/>
+          <w:shd w:val="clear" w:color="auto" w:fill="FFFFFF"/>
+        </w:rPr>
+        <w:t xml:space="preserve"> window or Command </w:t>
+      </w:r>
+      <w:proofErr w:type="gramStart"/>
+      <w:r>
+        <w:rPr>
+          <w:rFonts w:ascii="Segoe UI" w:eastAsia="Segoe UI" w:hAnsi="Segoe UI" w:cs="Segoe UI"/>
+          <w:color w:val="1A1523"/>
+          <w:shd w:val="clear" w:color="auto" w:fill="FFFFFF"/>
+        </w:rPr>
+        <w:t>Prompt  as</w:t>
+      </w:r>
+      <w:proofErr w:type="gramEnd"/>
+      <w:r>
+        <w:rPr>
+          <w:rFonts w:ascii="Segoe UI" w:eastAsia="Segoe UI" w:hAnsi="Segoe UI" w:cs="Segoe UI"/>
+          <w:color w:val="1A1523"/>
+          <w:shd w:val="clear" w:color="auto" w:fill="FFFFFF"/>
+        </w:rPr>
+        <w:t xml:space="preserve"> Administrator.</w:t>
       </w:r>
       <w:r>
         <w:rPr>
@@ -1478,7 +1492,15 @@
           <w:color w:val="1A1523"/>
           <w:shd w:val="clear" w:color="auto" w:fill="FFFFFF"/>
         </w:rPr>
-        <w:t>You can list all distributions with :</w:t>
+        <w:t xml:space="preserve">You can list all distributions </w:t>
+      </w:r>
+      <w:r>
+        <w:rPr>
+          <w:rFonts w:ascii="Segoe UI" w:eastAsia="Segoe UI" w:hAnsi="Segoe UI" w:cs="Segoe UI"/>
+          <w:color w:val="1A1523"/>
+          <w:shd w:val="clear" w:color="auto" w:fill="FFFFFF"/>
+        </w:rPr>
+        <w:t>with:</w:t>
       </w:r>
     </w:p>
     <w:p>
@@ -1796,17 +1818,27 @@
           <w:color w:val="1A1523"/>
           <w:shd w:val="clear" w:color="auto" w:fill="FFFFFF"/>
         </w:rPr>
-        <w:t>steven@DESKTOP-UAL52A2</w:t>
-      </w:r>
-      <w:r>
-        <w:rPr>
-          <w:rFonts w:ascii="Segoe UI" w:eastAsia="Segoe UI" w:hAnsi="Segoe UI" w:cs="Segoe UI"/>
-          <w:b/>
-          <w:bCs/>
-          <w:color w:val="1A1523"/>
-          <w:shd w:val="clear" w:color="auto" w:fill="FFFFFF"/>
-        </w:rPr>
-        <w:t>:~$</w:t>
+        <w:t>steven@DESKTOP-UAL52A</w:t>
+      </w:r>
+      <w:r>
+        <w:rPr>
+          <w:rFonts w:ascii="Segoe UI" w:eastAsia="Segoe UI" w:hAnsi="Segoe UI" w:cs="Segoe UI"/>
+          <w:b/>
+          <w:bCs/>
+          <w:color w:val="1A1523"/>
+          <w:shd w:val="clear" w:color="auto" w:fill="FFFFFF"/>
+        </w:rPr>
+        <w:t>2: ~</w:t>
+      </w:r>
+      <w:r>
+        <w:rPr>
+          <w:rFonts w:ascii="Segoe UI" w:eastAsia="Segoe UI" w:hAnsi="Segoe UI" w:cs="Segoe UI"/>
+          <w:b/>
+          <w:bCs/>
+          <w:color w:val="1A1523"/>
+          <w:shd w:val="clear" w:color="auto" w:fill="FFFFFF"/>
+        </w:rPr>
+        <w:t>$</w:t>
       </w:r>
     </w:p>
     <w:p>
@@ -2003,7 +2035,25 @@
           <w:color w:val="1A1523"/>
           <w:shd w:val="clear" w:color="auto" w:fill="FFFFFF"/>
         </w:rPr>
-        <w:t xml:space="preserve"> window or Command Prompt  as Administrator </w:t>
+        <w:t xml:space="preserve"> window or Command </w:t>
+      </w:r>
+      <w:proofErr w:type="gramStart"/>
+      <w:r>
+        <w:rPr>
+          <w:rFonts w:ascii="Segoe UI" w:eastAsia="Segoe UI" w:hAnsi="Segoe UI" w:cs="Segoe UI"/>
+          <w:color w:val="1A1523"/>
+          <w:shd w:val="clear" w:color="auto" w:fill="FFFFFF"/>
+        </w:rPr>
+        <w:t>Prompt  as</w:t>
+      </w:r>
+      <w:proofErr w:type="gramEnd"/>
+      <w:r>
+        <w:rPr>
+          <w:rFonts w:ascii="Segoe UI" w:eastAsia="Segoe UI" w:hAnsi="Segoe UI" w:cs="Segoe UI"/>
+          <w:color w:val="1A1523"/>
+          <w:shd w:val="clear" w:color="auto" w:fill="FFFFFF"/>
+        </w:rPr>
+        <w:t xml:space="preserve"> Administrator </w:t>
       </w:r>
       <w:r>
         <w:rPr>
@@ -2321,7 +2371,25 @@
           <w:color w:val="1A1523"/>
           <w:shd w:val="clear" w:color="auto" w:fill="FFFFFF"/>
         </w:rPr>
-        <w:t xml:space="preserve"> window or Command Prompt  as Administrator</w:t>
+        <w:t xml:space="preserve"> window or Command </w:t>
+      </w:r>
+      <w:proofErr w:type="gramStart"/>
+      <w:r>
+        <w:rPr>
+          <w:rFonts w:ascii="Segoe UI" w:eastAsia="Segoe UI" w:hAnsi="Segoe UI" w:cs="Segoe UI"/>
+          <w:color w:val="1A1523"/>
+          <w:shd w:val="clear" w:color="auto" w:fill="FFFFFF"/>
+        </w:rPr>
+        <w:t>Prompt  as</w:t>
+      </w:r>
+      <w:proofErr w:type="gramEnd"/>
+      <w:r>
+        <w:rPr>
+          <w:rFonts w:ascii="Segoe UI" w:eastAsia="Segoe UI" w:hAnsi="Segoe UI" w:cs="Segoe UI"/>
+          <w:color w:val="1A1523"/>
+          <w:shd w:val="clear" w:color="auto" w:fill="FFFFFF"/>
+        </w:rPr>
+        <w:t xml:space="preserve"> Administrator</w:t>
       </w:r>
     </w:p>
     <w:p/>
@@ -2477,8 +2545,21 @@
           <w:szCs w:val="24"/>
           <w:shd w:val="clear" w:color="auto" w:fill="EEEDEF"/>
         </w:rPr>
-        <w:t>~/.bashrc</w:t>
-      </w:r>
+        <w:t>~</w:t>
+      </w:r>
+      <w:proofErr w:type="gramStart"/>
+      <w:r>
+        <w:rPr>
+          <w:rStyle w:val="HTMLCode"/>
+          <w:rFonts w:ascii="monospace" w:eastAsia="monospace" w:hAnsi="monospace" w:cs="monospace"/>
+          <w:color w:val="1A1523"/>
+          <w:sz w:val="24"/>
+          <w:szCs w:val="24"/>
+          <w:shd w:val="clear" w:color="auto" w:fill="EEEDEF"/>
+        </w:rPr>
+        <w:t>/.bashrc</w:t>
+      </w:r>
+      <w:proofErr w:type="gramEnd"/>
       <w:r>
         <w:rPr>
           <w:rFonts w:ascii="Segoe UI" w:eastAsia="Segoe UI" w:hAnsi="Segoe UI" w:cs="Segoe UI"/>
@@ -2487,6 +2568,17 @@
         </w:rPr>
         <w:t> :</w:t>
       </w:r>
+    </w:p>
+    <w:p>
+      <w:pPr>
+        <w:pStyle w:val="HTMLPreformatted"/>
+        <w:shd w:val="clear" w:color="auto" w:fill="00B6BA"/>
+        <w:spacing w:line="24" w:lineRule="atLeast"/>
+        <w:rPr>
+          <w:rFonts w:ascii="Courier" w:eastAsia="Courier" w:hAnsi="Courier" w:cs="Courier" w:hint="default"/>
+          <w:color w:val="FFFFFF"/>
+        </w:rPr>
+      </w:pPr>
     </w:p>
     <w:p>
       <w:pPr>
@@ -2541,8 +2633,9 @@
           <w:szCs w:val="28"/>
           <w:shd w:val="clear" w:color="auto" w:fill="F8F9FA"/>
         </w:rPr>
-        <w:t>~/.bashrc file</w:t>
-      </w:r>
+        <w:t>~</w:t>
+      </w:r>
+      <w:proofErr w:type="gramStart"/>
       <w:r>
         <w:rPr>
           <w:rFonts w:ascii="Segoe UI" w:eastAsia="Segoe UI" w:hAnsi="Segoe UI" w:cs="Segoe UI"/>
@@ -2551,14 +2644,10 @@
           <w:szCs w:val="28"/>
           <w:shd w:val="clear" w:color="auto" w:fill="F8F9FA"/>
         </w:rPr>
-        <w:t xml:space="preserve"> in vi editor</w:t>
-      </w:r>
-    </w:p>
-    <w:p>
-      <w:pPr>
-        <w:pStyle w:val="NormalWeb"/>
-        <w:shd w:val="clear" w:color="auto" w:fill="F8F9FA"/>
-        <w:spacing w:beforeAutospacing="0"/>
+        <w:t>/.bashrc</w:t>
+      </w:r>
+      <w:proofErr w:type="gramEnd"/>
+      <w:r>
         <w:rPr>
           <w:rFonts w:ascii="Segoe UI" w:eastAsia="Segoe UI" w:hAnsi="Segoe UI" w:cs="Segoe UI"/>
           <w:color w:val="032075"/>
@@ -2566,7 +2655,8 @@
           <w:szCs w:val="28"/>
           <w:shd w:val="clear" w:color="auto" w:fill="F8F9FA"/>
         </w:rPr>
-      </w:pPr>
+        <w:t xml:space="preserve"> file</w:t>
+      </w:r>
       <w:r>
         <w:rPr>
           <w:rFonts w:ascii="Segoe UI" w:eastAsia="Segoe UI" w:hAnsi="Segoe UI" w:cs="Segoe UI"/>
@@ -2575,7 +2665,7 @@
           <w:szCs w:val="28"/>
           <w:shd w:val="clear" w:color="auto" w:fill="F8F9FA"/>
         </w:rPr>
-        <w:t xml:space="preserve">Hit ‘I’ to insert. </w:t>
+        <w:t xml:space="preserve"> in vi editor</w:t>
       </w:r>
     </w:p>
     <w:p>
@@ -2583,16 +2673,6 @@
         <w:pStyle w:val="NormalWeb"/>
         <w:shd w:val="clear" w:color="auto" w:fill="F8F9FA"/>
         <w:spacing w:beforeAutospacing="0"/>
-        <w:rPr>
-          <w:rStyle w:val="HTMLCode"/>
-          <w:rFonts w:ascii="monospace" w:eastAsia="monospace" w:hAnsi="monospace" w:cs="monospace"/>
-          <w:color w:val="1A1523"/>
-          <w:sz w:val="24"/>
-          <w:szCs w:val="24"/>
-          <w:shd w:val="clear" w:color="auto" w:fill="EEEDEF"/>
-        </w:rPr>
-      </w:pPr>
-      <w:r>
         <w:rPr>
           <w:rFonts w:ascii="Segoe UI" w:eastAsia="Segoe UI" w:hAnsi="Segoe UI" w:cs="Segoe UI"/>
           <w:color w:val="032075"/>
@@ -2600,8 +2680,7 @@
           <w:szCs w:val="28"/>
           <w:shd w:val="clear" w:color="auto" w:fill="F8F9FA"/>
         </w:rPr>
-        <w:t>Append</w:t>
-      </w:r>
+      </w:pPr>
       <w:r>
         <w:rPr>
           <w:rFonts w:ascii="Segoe UI" w:eastAsia="Segoe UI" w:hAnsi="Segoe UI" w:cs="Segoe UI"/>
@@ -2610,8 +2689,23 @@
           <w:szCs w:val="28"/>
           <w:shd w:val="clear" w:color="auto" w:fill="F8F9FA"/>
         </w:rPr>
-        <w:t xml:space="preserve"> </w:t>
-      </w:r>
+        <w:t xml:space="preserve">Hit ‘I’ to insert. </w:t>
+      </w:r>
+    </w:p>
+    <w:p>
+      <w:pPr>
+        <w:pStyle w:val="NormalWeb"/>
+        <w:shd w:val="clear" w:color="auto" w:fill="F8F9FA"/>
+        <w:spacing w:beforeAutospacing="0"/>
+        <w:rPr>
+          <w:rStyle w:val="HTMLCode"/>
+          <w:rFonts w:ascii="monospace" w:eastAsia="monospace" w:hAnsi="monospace" w:cs="monospace"/>
+          <w:color w:val="1A1523"/>
+          <w:sz w:val="24"/>
+          <w:szCs w:val="24"/>
+          <w:shd w:val="clear" w:color="auto" w:fill="EEEDEF"/>
+        </w:rPr>
+      </w:pPr>
       <w:r>
         <w:rPr>
           <w:rFonts w:ascii="Segoe UI" w:eastAsia="Segoe UI" w:hAnsi="Segoe UI" w:cs="Segoe UI"/>
@@ -2620,7 +2714,7 @@
           <w:szCs w:val="28"/>
           <w:shd w:val="clear" w:color="auto" w:fill="F8F9FA"/>
         </w:rPr>
-        <w:t>“</w:t>
+        <w:t>Append</w:t>
       </w:r>
       <w:r>
         <w:rPr>
@@ -2630,6 +2724,27 @@
           <w:szCs w:val="28"/>
           <w:shd w:val="clear" w:color="auto" w:fill="F8F9FA"/>
         </w:rPr>
+        <w:t xml:space="preserve"> </w:t>
+      </w:r>
+      <w:proofErr w:type="gramStart"/>
+      <w:r>
+        <w:rPr>
+          <w:rFonts w:ascii="Segoe UI" w:eastAsia="Segoe UI" w:hAnsi="Segoe UI" w:cs="Segoe UI"/>
+          <w:color w:val="032075"/>
+          <w:sz w:val="28"/>
+          <w:szCs w:val="28"/>
+          <w:shd w:val="clear" w:color="auto" w:fill="F8F9FA"/>
+        </w:rPr>
+        <w:t>“</w:t>
+      </w:r>
+      <w:r>
+        <w:rPr>
+          <w:rFonts w:ascii="Segoe UI" w:eastAsia="Segoe UI" w:hAnsi="Segoe UI" w:cs="Segoe UI"/>
+          <w:color w:val="032075"/>
+          <w:sz w:val="28"/>
+          <w:szCs w:val="28"/>
+          <w:shd w:val="clear" w:color="auto" w:fill="F8F9FA"/>
+        </w:rPr>
         <w:t>:</w:t>
       </w:r>
       <w:r>
@@ -2641,7 +2756,19 @@
           <w:szCs w:val="24"/>
           <w:shd w:val="clear" w:color="auto" w:fill="EEEDEF"/>
         </w:rPr>
-        <w:t>~/kafka_2.13-3.0.0/bin</w:t>
+        <w:t>~</w:t>
+      </w:r>
+      <w:proofErr w:type="gramEnd"/>
+      <w:r>
+        <w:rPr>
+          <w:rStyle w:val="HTMLCode"/>
+          <w:rFonts w:ascii="monospace" w:eastAsia="monospace" w:hAnsi="monospace" w:cs="monospace"/>
+          <w:color w:val="1A1523"/>
+          <w:sz w:val="24"/>
+          <w:szCs w:val="24"/>
+          <w:shd w:val="clear" w:color="auto" w:fill="EEEDEF"/>
+        </w:rPr>
+        <w:t>/kafka_2.13-3.0.0/bin</w:t>
       </w:r>
       <w:r>
         <w:rPr>
@@ -2770,9 +2897,9 @@
           <w:szCs w:val="28"/>
           <w:shd w:val="clear" w:color="auto" w:fill="F8F9FA"/>
         </w:rPr>
-        <w:t>Press Esc button then type “:</w:t>
-      </w:r>
-      <w:proofErr w:type="spellStart"/>
+        <w:t xml:space="preserve">Press Esc button then type </w:t>
+      </w:r>
+      <w:proofErr w:type="gramStart"/>
       <w:r>
         <w:rPr>
           <w:rFonts w:ascii="Segoe UI" w:eastAsia="Segoe UI" w:hAnsi="Segoe UI" w:cs="Segoe UI"/>
@@ -2781,9 +2908,9 @@
           <w:szCs w:val="28"/>
           <w:shd w:val="clear" w:color="auto" w:fill="F8F9FA"/>
         </w:rPr>
-        <w:t>wq</w:t>
-      </w:r>
-      <w:proofErr w:type="spellEnd"/>
+        <w:t>“:</w:t>
+      </w:r>
+      <w:proofErr w:type="spellStart"/>
       <w:r>
         <w:rPr>
           <w:rFonts w:ascii="Segoe UI" w:eastAsia="Segoe UI" w:hAnsi="Segoe UI" w:cs="Segoe UI"/>
@@ -2792,21 +2919,10 @@
           <w:szCs w:val="28"/>
           <w:shd w:val="clear" w:color="auto" w:fill="F8F9FA"/>
         </w:rPr>
-        <w:t>” without the quotes to save and exit.</w:t>
-      </w:r>
-    </w:p>
-    <w:p>
-      <w:pPr>
-        <w:pStyle w:val="NormalWeb"/>
-        <w:shd w:val="clear" w:color="auto" w:fill="F8F9FA"/>
-        <w:spacing w:beforeAutospacing="0"/>
-        <w:rPr>
-          <w:rFonts w:ascii="Segoe UI" w:eastAsia="Segoe UI" w:hAnsi="Segoe UI" w:cs="Segoe UI"/>
-          <w:color w:val="032075"/>
-          <w:sz w:val="28"/>
-          <w:szCs w:val="28"/>
-        </w:rPr>
-      </w:pPr>
+        <w:t>wq</w:t>
+      </w:r>
+      <w:proofErr w:type="spellEnd"/>
+      <w:proofErr w:type="gramEnd"/>
       <w:r>
         <w:rPr>
           <w:rFonts w:ascii="Segoe UI" w:eastAsia="Segoe UI" w:hAnsi="Segoe UI" w:cs="Segoe UI"/>
@@ -2815,7 +2931,155 @@
           <w:szCs w:val="28"/>
           <w:shd w:val="clear" w:color="auto" w:fill="F8F9FA"/>
         </w:rPr>
+        <w:t>” without the quotes to save and exit.</w:t>
+      </w:r>
+    </w:p>
+    <w:p>
+      <w:pPr>
+        <w:pStyle w:val="NormalWeb"/>
+        <w:shd w:val="clear" w:color="auto" w:fill="F8F9FA"/>
+        <w:spacing w:beforeAutospacing="0"/>
+        <w:rPr>
+          <w:rFonts w:ascii="Segoe UI" w:eastAsia="Segoe UI" w:hAnsi="Segoe UI" w:cs="Segoe UI"/>
+          <w:b/>
+          <w:bCs/>
+          <w:color w:val="032075"/>
+          <w:sz w:val="28"/>
+          <w:szCs w:val="28"/>
+          <w:shd w:val="clear" w:color="auto" w:fill="F8F9FA"/>
+        </w:rPr>
+      </w:pPr>
+      <w:r>
+        <w:rPr>
+          <w:rFonts w:ascii="Segoe UI" w:eastAsia="Segoe UI" w:hAnsi="Segoe UI" w:cs="Segoe UI"/>
+          <w:b/>
+          <w:bCs/>
+          <w:color w:val="032075"/>
+          <w:sz w:val="28"/>
+          <w:szCs w:val="28"/>
+          <w:u w:val="single"/>
+          <w:shd w:val="clear" w:color="auto" w:fill="F8F9FA"/>
+        </w:rPr>
         <w:lastRenderedPageBreak/>
+        <w:t>Note</w:t>
+      </w:r>
+      <w:r>
+        <w:rPr>
+          <w:rFonts w:ascii="Segoe UI" w:eastAsia="Segoe UI" w:hAnsi="Segoe UI" w:cs="Segoe UI"/>
+          <w:b/>
+          <w:bCs/>
+          <w:color w:val="032075"/>
+          <w:sz w:val="28"/>
+          <w:szCs w:val="28"/>
+          <w:shd w:val="clear" w:color="auto" w:fill="F8F9FA"/>
+        </w:rPr>
+        <w:t xml:space="preserve">: If Path variable does not exist </w:t>
+      </w:r>
+      <w:proofErr w:type="gramStart"/>
+      <w:r>
+        <w:rPr>
+          <w:rFonts w:ascii="Segoe UI" w:eastAsia="Segoe UI" w:hAnsi="Segoe UI" w:cs="Segoe UI"/>
+          <w:b/>
+          <w:bCs/>
+          <w:color w:val="032075"/>
+          <w:sz w:val="28"/>
+          <w:szCs w:val="28"/>
+          <w:shd w:val="clear" w:color="auto" w:fill="F8F9FA"/>
+        </w:rPr>
+        <w:t>in .bashrc</w:t>
+      </w:r>
+      <w:proofErr w:type="gramEnd"/>
+      <w:r>
+        <w:rPr>
+          <w:rFonts w:ascii="Segoe UI" w:eastAsia="Segoe UI" w:hAnsi="Segoe UI" w:cs="Segoe UI"/>
+          <w:b/>
+          <w:bCs/>
+          <w:color w:val="032075"/>
+          <w:sz w:val="28"/>
+          <w:szCs w:val="28"/>
+          <w:shd w:val="clear" w:color="auto" w:fill="F8F9FA"/>
+        </w:rPr>
+        <w:t xml:space="preserve"> file, you can instead add the following to the end of .bashrc:</w:t>
+      </w:r>
+    </w:p>
+    <w:p>
+      <w:pPr>
+        <w:pStyle w:val="NormalWeb"/>
+        <w:shd w:val="clear" w:color="auto" w:fill="F8F9FA"/>
+        <w:spacing w:beforeAutospacing="0"/>
+        <w:rPr>
+          <w:rStyle w:val="HTMLCode"/>
+          <w:rFonts w:ascii="monospace" w:eastAsia="monospace" w:hAnsi="monospace" w:cs="monospace"/>
+          <w:b/>
+          <w:bCs/>
+          <w:color w:val="1A1523"/>
+          <w:sz w:val="24"/>
+          <w:szCs w:val="24"/>
+          <w:shd w:val="clear" w:color="auto" w:fill="EEEDEF"/>
+        </w:rPr>
+      </w:pPr>
+      <w:r>
+        <w:rPr>
+          <w:rStyle w:val="HTMLCode"/>
+          <w:rFonts w:ascii="monospace" w:eastAsia="monospace" w:hAnsi="monospace" w:cs="monospace"/>
+          <w:b/>
+          <w:bCs/>
+          <w:color w:val="1A1523"/>
+          <w:sz w:val="24"/>
+          <w:szCs w:val="24"/>
+          <w:shd w:val="clear" w:color="auto" w:fill="EEEDEF"/>
+        </w:rPr>
+        <w:t>PATH=$</w:t>
+      </w:r>
+      <w:proofErr w:type="gramStart"/>
+      <w:r>
+        <w:rPr>
+          <w:rStyle w:val="HTMLCode"/>
+          <w:rFonts w:ascii="monospace" w:eastAsia="monospace" w:hAnsi="monospace" w:cs="monospace"/>
+          <w:b/>
+          <w:bCs/>
+          <w:color w:val="1A1523"/>
+          <w:sz w:val="24"/>
+          <w:szCs w:val="24"/>
+          <w:shd w:val="clear" w:color="auto" w:fill="EEEDEF"/>
+        </w:rPr>
+        <w:t>PATH:~</w:t>
+      </w:r>
+      <w:proofErr w:type="gramEnd"/>
+      <w:r>
+        <w:rPr>
+          <w:rStyle w:val="HTMLCode"/>
+          <w:rFonts w:ascii="monospace" w:eastAsia="monospace" w:hAnsi="monospace" w:cs="monospace"/>
+          <w:b/>
+          <w:bCs/>
+          <w:color w:val="1A1523"/>
+          <w:sz w:val="24"/>
+          <w:szCs w:val="24"/>
+          <w:shd w:val="clear" w:color="auto" w:fill="EEEDEF"/>
+        </w:rPr>
+        <w:t>/kafka_2.13-3.0.0/bin</w:t>
+      </w:r>
+    </w:p>
+    <w:p>
+      <w:pPr>
+        <w:pStyle w:val="NormalWeb"/>
+        <w:shd w:val="clear" w:color="auto" w:fill="F8F9FA"/>
+        <w:spacing w:beforeAutospacing="0"/>
+        <w:rPr>
+          <w:rFonts w:ascii="Segoe UI" w:eastAsia="Segoe UI" w:hAnsi="Segoe UI" w:cs="Segoe UI"/>
+          <w:color w:val="032075"/>
+          <w:sz w:val="28"/>
+          <w:szCs w:val="28"/>
+        </w:rPr>
+      </w:pPr>
+      <w:r>
+        <w:rPr>
+          <w:rFonts w:ascii="Segoe UI" w:eastAsia="Segoe UI" w:hAnsi="Segoe UI" w:cs="Segoe UI"/>
+          <w:color w:val="032075"/>
+          <w:sz w:val="28"/>
+          <w:szCs w:val="28"/>
+          <w:shd w:val="clear" w:color="auto" w:fill="F8F9FA"/>
+        </w:rPr>
         <w:t>Verify that it has been correctly added to the end of the file:</w:t>
       </w:r>
     </w:p>
@@ -3030,7 +3294,29 @@
           <w:szCs w:val="28"/>
           <w:shd w:val="clear" w:color="auto" w:fill="F8F9FA"/>
         </w:rPr>
-        <w:t>~/.bashrc file</w:t>
+        <w:t>~</w:t>
+      </w:r>
+      <w:proofErr w:type="gramStart"/>
+      <w:r>
+        <w:rPr>
+          <w:rFonts w:ascii="Segoe UI" w:eastAsia="Segoe UI" w:hAnsi="Segoe UI" w:cs="Segoe UI"/>
+          <w:color w:val="032075"/>
+          <w:sz w:val="28"/>
+          <w:szCs w:val="28"/>
+          <w:shd w:val="clear" w:color="auto" w:fill="F8F9FA"/>
+        </w:rPr>
+        <w:t>/.bashrc</w:t>
+      </w:r>
+      <w:proofErr w:type="gramEnd"/>
+      <w:r>
+        <w:rPr>
+          <w:rFonts w:ascii="Segoe UI" w:eastAsia="Segoe UI" w:hAnsi="Segoe UI" w:cs="Segoe UI"/>
+          <w:color w:val="032075"/>
+          <w:sz w:val="28"/>
+          <w:szCs w:val="28"/>
+          <w:shd w:val="clear" w:color="auto" w:fill="F8F9FA"/>
+        </w:rPr>
+        <w:t xml:space="preserve"> file</w:t>
       </w:r>
     </w:p>
     <w:p>
@@ -3058,8 +3344,20 @@
           <w:color w:val="1A1523"/>
           <w:shd w:val="clear" w:color="auto" w:fill="FFFFFF"/>
         </w:rPr>
-        <w:t>$ source ~/.bashrc</w:t>
-      </w:r>
+        <w:t>$ source ~</w:t>
+      </w:r>
+      <w:proofErr w:type="gramStart"/>
+      <w:r>
+        <w:rPr>
+          <w:rFonts w:ascii="Segoe UI" w:eastAsia="Segoe UI" w:hAnsi="Segoe UI" w:cs="Segoe UI"/>
+          <w:b/>
+          <w:bCs/>
+          <w:color w:val="1A1523"/>
+          <w:shd w:val="clear" w:color="auto" w:fill="FFFFFF"/>
+        </w:rPr>
+        <w:t>/.bashrc</w:t>
+      </w:r>
+      <w:proofErr w:type="gramEnd"/>
     </w:p>
     <w:p>
       <w:pPr>
@@ -3392,6 +3690,7 @@
           <w:color w:val="1A1523"/>
           <w:shd w:val="clear" w:color="auto" w:fill="FFFFFF"/>
         </w:rPr>
+        <w:lastRenderedPageBreak/>
         <w:t>steven@DESKTOP-UAL52A2:/</w:t>
       </w:r>
       <w:proofErr w:type="spellStart"/>
@@ -3450,7 +3749,25 @@
           <w:color w:val="1A1523"/>
           <w:shd w:val="clear" w:color="auto" w:fill="FFFFFF"/>
         </w:rPr>
-        <w:t xml:space="preserve"> window or Command Prompt  as Administrator</w:t>
+        <w:t xml:space="preserve"> window or Command </w:t>
+      </w:r>
+      <w:proofErr w:type="gramStart"/>
+      <w:r>
+        <w:rPr>
+          <w:rFonts w:ascii="Segoe UI" w:eastAsia="Segoe UI" w:hAnsi="Segoe UI" w:cs="Segoe UI"/>
+          <w:color w:val="1A1523"/>
+          <w:shd w:val="clear" w:color="auto" w:fill="FFFFFF"/>
+        </w:rPr>
+        <w:t>Prompt  as</w:t>
+      </w:r>
+      <w:proofErr w:type="gramEnd"/>
+      <w:r>
+        <w:rPr>
+          <w:rFonts w:ascii="Segoe UI" w:eastAsia="Segoe UI" w:hAnsi="Segoe UI" w:cs="Segoe UI"/>
+          <w:color w:val="1A1523"/>
+          <w:shd w:val="clear" w:color="auto" w:fill="FFFFFF"/>
+        </w:rPr>
+        <w:t xml:space="preserve"> Administrator</w:t>
       </w:r>
     </w:p>
     <w:p>
@@ -3463,7 +3780,6 @@
         <w:rPr>
           <w:noProof/>
         </w:rPr>
-        <w:lastRenderedPageBreak/>
         <w:drawing>
           <wp:inline distT="0" distB="0" distL="0" distR="0" wp14:anchorId="22625E42" wp14:editId="32C6E10B">
             <wp:extent cx="5274310" cy="539750"/>
@@ -3925,7 +4241,25 @@
           <w:color w:val="1A1523"/>
           <w:shd w:val="clear" w:color="auto" w:fill="FFFFFF"/>
         </w:rPr>
-        <w:t>Then we have the config folder. This is an important folder because here you'll find all of the files you'll need to configure all of the components of Apache Kafka.</w:t>
+        <w:t xml:space="preserve">Then we have the config folder. This is an important folder because here you'll find all of the </w:t>
+      </w:r>
+      <w:proofErr w:type="gramStart"/>
+      <w:r>
+        <w:rPr>
+          <w:rFonts w:ascii="Segoe UI" w:eastAsia="Segoe UI" w:hAnsi="Segoe UI" w:cs="Segoe UI"/>
+          <w:color w:val="1A1523"/>
+          <w:shd w:val="clear" w:color="auto" w:fill="FFFFFF"/>
+        </w:rPr>
+        <w:t>files</w:t>
+      </w:r>
+      <w:proofErr w:type="gramEnd"/>
+      <w:r>
+        <w:rPr>
+          <w:rFonts w:ascii="Segoe UI" w:eastAsia="Segoe UI" w:hAnsi="Segoe UI" w:cs="Segoe UI"/>
+          <w:color w:val="1A1523"/>
+          <w:shd w:val="clear" w:color="auto" w:fill="FFFFFF"/>
+        </w:rPr>
+        <w:t xml:space="preserve"> you'll need to configure all of the components of Apache Kafka.</w:t>
       </w:r>
     </w:p>
     <w:p>
@@ -5303,6 +5637,16 @@
       <w:spacing w:after="100"/>
     </w:pPr>
   </w:style>
+  <w:style w:type="character" w:customStyle="1" w:styleId="hljs-builtin">
+    <w:name w:val="hljs-built_in"/>
+    <w:basedOn w:val="DefaultParagraphFont"/>
+    <w:rsid w:val="00624753"/>
+  </w:style>
+  <w:style w:type="character" w:customStyle="1" w:styleId="hljs-string">
+    <w:name w:val="hljs-string"/>
+    <w:basedOn w:val="DefaultParagraphFont"/>
+    <w:rsid w:val="00624753"/>
+  </w:style>
 </w:styles>
 </file>
 

</xml_diff>